<commit_message>
Commentless GitLatch Commit @ 2025-10-3-19-22-46-4
</commit_message>
<xml_diff>
--- a/wordTest1.docx
+++ b/wordTest1.docx
@@ -8,6 +8,9 @@
       </w:pPr>
       <w:r>
         <w:t>Titel</w:t>
+      </w:r>
+      <w:r>
+        <w:t xml:space="preserve"> geändert</w:t>
       </w:r>
     </w:p>
     <w:p>
@@ -34,6 +37,19 @@
     <w:p>
       <w:r>
         <w:t>Und weiterer Text</w:t>
+      </w:r>
+    </w:p>
+    <w:p>
+      <w:r>
+        <w:t>Und eine weitere Zeile</w:t>
+      </w:r>
+    </w:p>
+    <w:p>
+      <w:pPr>
+        <w:pStyle w:val="berschrift3"/>
+      </w:pPr>
+      <w:r>
+        <w:t>Überschrift 3</w:t>
       </w:r>
     </w:p>
     <w:sectPr>
@@ -496,7 +512,6 @@
     <w:next w:val="Standard"/>
     <w:link w:val="berschrift3Zchn"/>
     <w:uiPriority w:val="9"/>
-    <w:semiHidden/>
     <w:unhideWhenUsed/>
     <w:qFormat/>
     <w:rsid w:val="00DA43C6"/>
@@ -703,7 +718,6 @@
     <w:basedOn w:val="Absatz-Standardschriftart"/>
     <w:link w:val="berschrift3"/>
     <w:uiPriority w:val="9"/>
-    <w:semiHidden/>
     <w:rsid w:val="00DA43C6"/>
     <w:rPr>
       <w:rFonts w:eastAsiaTheme="majorEastAsia" w:cstheme="majorBidi"/>
@@ -1268,7 +1282,7 @@
 </file>
 
 <file path=word/webextensions/webextension1.xml><?xml version="1.0" encoding="utf-8"?>
-<we:webextension xmlns:we="http://schemas.microsoft.com/office/webextensions/webextension/2010/11" id="{0F52441C-5BE0-48A9-8F19-BFFF6C255D83}">
+<we:webextension xmlns:we="http://schemas.microsoft.com/office/webextensions/webextension/2010/11" id="{D67AF204-FAD9-4EB9-8F3D-6460633116D3}">
   <we:reference id="WA200004780" version="1.0.0.6" store="Omex" storeType="OMEX"/>
   <we:alternateReferences>
     <we:reference id="WA200004780" version="1.0.0.6" store="WA200004780" storeType="OMEX"/>

</xml_diff>